<commit_message>
Removed contact form "Team" and added new contact page.
Includes validation techniques
</commit_message>
<xml_diff>
--- a/Web Development Group names.docx
+++ b/Web Development Group names.docx
@@ -39,26 +39,23 @@
           <w:bCs/>
         </w:rPr>
       </w:pPr>
-      <w:proofErr w:type="spellStart"/>
       <w:r>
         <w:rPr>
           <w:b/>
           <w:bCs/>
         </w:rPr>
-        <w:t>WebDev</w:t>
-      </w:r>
-      <w:proofErr w:type="spellEnd"/>
-      <w:r>
-        <w:rPr>
-          <w:b/>
-          <w:bCs/>
-        </w:rPr>
-        <w:t xml:space="preserve"> Inc members:</w:t>
+        <w:t>WebDev Inc members:</w:t>
       </w:r>
     </w:p>
     <w:p>
       <w:r>
         <w:t>Karl Sanchez</w:t>
+      </w:r>
+      <w:r>
+        <w:t xml:space="preserve"> A0003707</w:t>
+      </w:r>
+      <w:r>
+        <w:t>4</w:t>
       </w:r>
     </w:p>
     <w:p>
@@ -1325,6 +1322,23 @@
 </file>
 
 <file path=customXml/item1.xml><?xml version="1.0" encoding="utf-8"?>
+<p:properties xmlns:p="http://schemas.microsoft.com/office/2006/metadata/properties" xmlns:xsi="http://www.w3.org/2001/XMLSchema-instance" xmlns:pc="http://schemas.microsoft.com/office/infopath/2007/PartnerControls">
+  <documentManagement>
+    <_activity xmlns="51a9da1d-5171-4db3-a4cb-3cd1b3d1f3fe" xsi:nil="true"/>
+  </documentManagement>
+</p:properties>
+</file>
+
+<file path=customXml/item2.xml><?xml version="1.0" encoding="utf-8"?>
+<?mso-contentType ?>
+<FormTemplates xmlns="http://schemas.microsoft.com/sharepoint/v3/contenttype/forms">
+  <Display>DocumentLibraryForm</Display>
+  <Edit>DocumentLibraryForm</Edit>
+  <New>DocumentLibraryForm</New>
+</FormTemplates>
+</file>
+
+<file path=customXml/item3.xml><?xml version="1.0" encoding="utf-8"?>
 <ct:contentTypeSchema xmlns:ct="http://schemas.microsoft.com/office/2006/metadata/contentType" xmlns:ma="http://schemas.microsoft.com/office/2006/metadata/properties/metaAttributes" ct:_="" ma:_="" ma:contentTypeName="Document" ma:contentTypeID="0x0101002F508FE7870C5A4B8849BF6E057A2B4A" ma:contentTypeVersion="5" ma:contentTypeDescription="Create a new document." ma:contentTypeScope="" ma:versionID="7e6a635df5aea225539a9703349d1dc1">
   <xsd:schema xmlns:xsd="http://www.w3.org/2001/XMLSchema" xmlns:xs="http://www.w3.org/2001/XMLSchema" xmlns:p="http://schemas.microsoft.com/office/2006/metadata/properties" xmlns:ns3="51a9da1d-5171-4db3-a4cb-3cd1b3d1f3fe" targetNamespace="http://schemas.microsoft.com/office/2006/metadata/properties" ma:root="true" ma:fieldsID="e2d8b1a64422a3824cb2946d86448296" ns3:_="">
     <xsd:import namespace="51a9da1d-5171-4db3-a4cb-3cd1b3d1f3fe"/>
@@ -1474,24 +1488,25 @@
 </ct:contentTypeSchema>
 </file>
 
-<file path=customXml/item2.xml><?xml version="1.0" encoding="utf-8"?>
-<?mso-contentType ?>
-<FormTemplates xmlns="http://schemas.microsoft.com/sharepoint/v3/contenttype/forms">
-  <Display>DocumentLibraryForm</Display>
-  <Edit>DocumentLibraryForm</Edit>
-  <New>DocumentLibraryForm</New>
-</FormTemplates>
+<file path=customXml/itemProps1.xml><?xml version="1.0" encoding="utf-8"?>
+<ds:datastoreItem xmlns:ds="http://schemas.openxmlformats.org/officeDocument/2006/customXml" ds:itemID="{47F41A83-1052-470E-8DB7-3A463E344AFD}">
+  <ds:schemaRefs>
+    <ds:schemaRef ds:uri="http://schemas.microsoft.com/office/2006/metadata/properties"/>
+    <ds:schemaRef ds:uri="http://schemas.microsoft.com/office/infopath/2007/PartnerControls"/>
+    <ds:schemaRef ds:uri="51a9da1d-5171-4db3-a4cb-3cd1b3d1f3fe"/>
+  </ds:schemaRefs>
+</ds:datastoreItem>
 </file>
 
-<file path=customXml/item3.xml><?xml version="1.0" encoding="utf-8"?>
-<p:properties xmlns:p="http://schemas.microsoft.com/office/2006/metadata/properties" xmlns:xsi="http://www.w3.org/2001/XMLSchema-instance" xmlns:pc="http://schemas.microsoft.com/office/infopath/2007/PartnerControls">
-  <documentManagement>
-    <_activity xmlns="51a9da1d-5171-4db3-a4cb-3cd1b3d1f3fe" xsi:nil="true"/>
-  </documentManagement>
-</p:properties>
+<file path=customXml/itemProps2.xml><?xml version="1.0" encoding="utf-8"?>
+<ds:datastoreItem xmlns:ds="http://schemas.openxmlformats.org/officeDocument/2006/customXml" ds:itemID="{B4567094-1E01-4883-A70A-D191C9E32F4C}">
+  <ds:schemaRefs>
+    <ds:schemaRef ds:uri="http://schemas.microsoft.com/sharepoint/v3/contenttype/forms"/>
+  </ds:schemaRefs>
+</ds:datastoreItem>
 </file>
 
-<file path=customXml/itemProps1.xml><?xml version="1.0" encoding="utf-8"?>
+<file path=customXml/itemProps3.xml><?xml version="1.0" encoding="utf-8"?>
 <ds:datastoreItem xmlns:ds="http://schemas.openxmlformats.org/officeDocument/2006/customXml" ds:itemID="{A31BC265-F795-41CF-8BEE-50573B19E2B6}">
   <ds:schemaRefs>
     <ds:schemaRef ds:uri="http://schemas.microsoft.com/office/2006/metadata/contentType"/>
@@ -1507,28 +1522,4 @@
     <ds:schemaRef ds:uri="http://schemas.microsoft.com/internal/obd"/>
   </ds:schemaRefs>
 </ds:datastoreItem>
-</file>
-
-<file path=customXml/itemProps2.xml><?xml version="1.0" encoding="utf-8"?>
-<ds:datastoreItem xmlns:ds="http://schemas.openxmlformats.org/officeDocument/2006/customXml" ds:itemID="{B4567094-1E01-4883-A70A-D191C9E32F4C}">
-  <ds:schemaRefs>
-    <ds:schemaRef ds:uri="http://schemas.microsoft.com/sharepoint/v3/contenttype/forms"/>
-  </ds:schemaRefs>
-</ds:datastoreItem>
-</file>
-
-<file path=customXml/itemProps3.xml><?xml version="1.0" encoding="utf-8"?>
-<ds:datastoreItem xmlns:ds="http://schemas.openxmlformats.org/officeDocument/2006/customXml" ds:itemID="{47F41A83-1052-470E-8DB7-3A463E344AFD}">
-  <ds:schemaRefs>
-    <ds:schemaRef ds:uri="http://schemas.microsoft.com/office/2006/documentManagement/types"/>
-    <ds:schemaRef ds:uri="51a9da1d-5171-4db3-a4cb-3cd1b3d1f3fe"/>
-    <ds:schemaRef ds:uri="http://purl.org/dc/terms/"/>
-    <ds:schemaRef ds:uri="http://schemas.openxmlformats.org/package/2006/metadata/core-properties"/>
-    <ds:schemaRef ds:uri="http://schemas.microsoft.com/office/infopath/2007/PartnerControls"/>
-    <ds:schemaRef ds:uri="http://schemas.microsoft.com/office/2006/metadata/properties"/>
-    <ds:schemaRef ds:uri="http://purl.org/dc/elements/1.1/"/>
-    <ds:schemaRef ds:uri="http://purl.org/dc/dcmitype/"/>
-    <ds:schemaRef ds:uri="http://www.w3.org/XML/1998/namespace"/>
-  </ds:schemaRefs>
-</ds:datastoreItem>
 </file>
</xml_diff>